<commit_message>
Added Facebook oauth for both client and trainer
</commit_message>
<xml_diff>
--- a/Documentation/Fitness Market App Docs.docx
+++ b/Documentation/Fitness Market App Docs.docx
@@ -40,7 +40,7 @@
                     </pic:cNvPicPr>
                   </pic:nvPicPr>
                   <pic:blipFill>
-                    <a:blip r:embed="rId4">
+                    <a:blip r:embed="rId6">
                       <a:extLst>
                         <a:ext uri="{28A0092B-C50C-407E-A947-70E740481C1C}">
                           <a14:useLocalDpi xmlns:a14="http://schemas.microsoft.com/office/drawing/2010/main" val="0"/>
@@ -1085,7 +1085,7 @@
                     </pic:cNvPicPr>
                   </pic:nvPicPr>
                   <pic:blipFill>
-                    <a:blip r:embed="rId5">
+                    <a:blip r:embed="rId7">
                       <a:extLst>
                         <a:ext uri="{28A0092B-C50C-407E-A947-70E740481C1C}">
                           <a14:useLocalDpi xmlns:a14="http://schemas.microsoft.com/office/drawing/2010/main" val="0"/>
@@ -1256,7 +1256,7 @@
                     </pic:cNvPicPr>
                   </pic:nvPicPr>
                   <pic:blipFill>
-                    <a:blip r:embed="rId6">
+                    <a:blip r:embed="rId8">
                       <a:extLst>
                         <a:ext uri="{28A0092B-C50C-407E-A947-70E740481C1C}">
                           <a14:useLocalDpi xmlns:a14="http://schemas.microsoft.com/office/drawing/2010/main" val="0"/>
@@ -1355,7 +1355,7 @@
                     </pic:cNvPicPr>
                   </pic:nvPicPr>
                   <pic:blipFill>
-                    <a:blip r:embed="rId7">
+                    <a:blip r:embed="rId9">
                       <a:extLst>
                         <a:ext uri="{28A0092B-C50C-407E-A947-70E740481C1C}">
                           <a14:useLocalDpi xmlns:a14="http://schemas.microsoft.com/office/drawing/2010/main" val="0"/>
@@ -1398,8 +1398,60 @@
       <w:r>
         <w:t xml:space="preserve"> Cookie will expire in one hour.</w:t>
       </w:r>
+    </w:p>
+    <w:p>
+      <w:pPr>
+        <w:rPr>
+          <w:sz w:val="28"/>
+        </w:rPr>
+      </w:pPr>
+      <w:r>
+        <w:rPr>
+          <w:b/>
+          <w:sz w:val="28"/>
+        </w:rPr>
+        <w:lastRenderedPageBreak/>
+        <w:t>Note</w:t>
+      </w:r>
+      <w:r>
+        <w:rPr>
+          <w:sz w:val="28"/>
+        </w:rPr>
+        <w:t>: You can now use the app without setting up a mongo database, I used mongolab or mlab.com to host my mongoDB online.</w:t>
+      </w:r>
+      <w:r>
+        <w:rPr>
+          <w:sz w:val="28"/>
+        </w:rPr>
+        <w:t xml:space="preserve"> </w:t>
+      </w:r>
+      <w:r>
+        <w:rPr>
+          <w:sz w:val="28"/>
+        </w:rPr>
+        <w:br/>
+      </w:r>
+      <w:r>
+        <w:rPr>
+          <w:sz w:val="28"/>
+        </w:rPr>
+        <w:br/>
+        <w:t xml:space="preserve">Authentication for facebook is still on test mode, can only be authenticated by using </w:t>
+      </w:r>
+      <w:r>
+        <w:rPr>
+          <w:sz w:val="28"/>
+        </w:rPr>
+        <w:t xml:space="preserve">my </w:t>
+      </w:r>
       <w:bookmarkStart w:id="0" w:name="_GoBack"/>
       <w:bookmarkEnd w:id="0"/>
+      <w:r>
+        <w:rPr>
+          <w:sz w:val="28"/>
+        </w:rPr>
+        <w:t xml:space="preserve">facebook (dapito.sherwin@yahoo.com) account </w:t>
+      </w:r>
     </w:p>
     <w:sectPr>
       <w:pgSz w:w="12240" w:h="15840"/>
@@ -1409,6 +1461,56 @@
     </w:sectPr>
   </w:body>
 </w:document>
+</file>
+
+<file path=word/endnotes.xml><?xml version="1.0" encoding="utf-8"?>
+<w:endnotes xmlns:wpc="http://schemas.microsoft.com/office/word/2010/wordprocessingCanvas" xmlns:mc="http://schemas.openxmlformats.org/markup-compatibility/2006" xmlns:o="urn:schemas-microsoft-com:office:office" xmlns:r="http://schemas.openxmlformats.org/officeDocument/2006/relationships" xmlns:m="http://schemas.openxmlformats.org/officeDocument/2006/math" xmlns:v="urn:schemas-microsoft-com:vml" xmlns:wp14="http://schemas.microsoft.com/office/word/2010/wordprocessingDrawing" xmlns:wp="http://schemas.openxmlformats.org/drawingml/2006/wordprocessingDrawing" xmlns:w10="urn:schemas-microsoft-com:office:word" xmlns:w="http://schemas.openxmlformats.org/wordprocessingml/2006/main" xmlns:w14="http://schemas.microsoft.com/office/word/2010/wordml" xmlns:w15="http://schemas.microsoft.com/office/word/2012/wordml" xmlns:wpg="http://schemas.microsoft.com/office/word/2010/wordprocessingGroup" xmlns:wpi="http://schemas.microsoft.com/office/word/2010/wordprocessingInk" xmlns:wne="http://schemas.microsoft.com/office/word/2006/wordml" xmlns:wps="http://schemas.microsoft.com/office/word/2010/wordprocessingShape" mc:Ignorable="w14 w15 wp14">
+  <w:endnote w:type="separator" w:id="-1">
+    <w:p>
+      <w:pPr>
+        <w:spacing w:after="0" w:line="240" w:lineRule="auto"/>
+      </w:pPr>
+      <w:r>
+        <w:separator/>
+      </w:r>
+    </w:p>
+  </w:endnote>
+  <w:endnote w:type="continuationSeparator" w:id="0">
+    <w:p>
+      <w:pPr>
+        <w:spacing w:after="0" w:line="240" w:lineRule="auto"/>
+      </w:pPr>
+      <w:r>
+        <w:continuationSeparator/>
+      </w:r>
+    </w:p>
+  </w:endnote>
+</w:endnotes>
+</file>
+
+<file path=word/footnotes.xml><?xml version="1.0" encoding="utf-8"?>
+<w:footnotes xmlns:wpc="http://schemas.microsoft.com/office/word/2010/wordprocessingCanvas" xmlns:mc="http://schemas.openxmlformats.org/markup-compatibility/2006" xmlns:o="urn:schemas-microsoft-com:office:office" xmlns:r="http://schemas.openxmlformats.org/officeDocument/2006/relationships" xmlns:m="http://schemas.openxmlformats.org/officeDocument/2006/math" xmlns:v="urn:schemas-microsoft-com:vml" xmlns:wp14="http://schemas.microsoft.com/office/word/2010/wordprocessingDrawing" xmlns:wp="http://schemas.openxmlformats.org/drawingml/2006/wordprocessingDrawing" xmlns:w10="urn:schemas-microsoft-com:office:word" xmlns:w="http://schemas.openxmlformats.org/wordprocessingml/2006/main" xmlns:w14="http://schemas.microsoft.com/office/word/2010/wordml" xmlns:w15="http://schemas.microsoft.com/office/word/2012/wordml" xmlns:wpg="http://schemas.microsoft.com/office/word/2010/wordprocessingGroup" xmlns:wpi="http://schemas.microsoft.com/office/word/2010/wordprocessingInk" xmlns:wne="http://schemas.microsoft.com/office/word/2006/wordml" xmlns:wps="http://schemas.microsoft.com/office/word/2010/wordprocessingShape" mc:Ignorable="w14 w15 wp14">
+  <w:footnote w:type="separator" w:id="-1">
+    <w:p>
+      <w:pPr>
+        <w:spacing w:after="0" w:line="240" w:lineRule="auto"/>
+      </w:pPr>
+      <w:r>
+        <w:separator/>
+      </w:r>
+    </w:p>
+  </w:footnote>
+  <w:footnote w:type="continuationSeparator" w:id="0">
+    <w:p>
+      <w:pPr>
+        <w:spacing w:after="0" w:line="240" w:lineRule="auto"/>
+      </w:pPr>
+      <w:r>
+        <w:continuationSeparator/>
+      </w:r>
+    </w:p>
+  </w:footnote>
+</w:footnotes>
 </file>
 
 <file path=word/styles.xml><?xml version="1.0" encoding="utf-8"?>
@@ -1832,6 +1934,50 @@
     <w:semiHidden/>
     <w:unhideWhenUsed/>
   </w:style>
+  <w:style w:type="paragraph" w:styleId="Header">
+    <w:name w:val="header"/>
+    <w:basedOn w:val="Normal"/>
+    <w:link w:val="HeaderChar"/>
+    <w:uiPriority w:val="99"/>
+    <w:unhideWhenUsed/>
+    <w:rsid w:val="00A02E6B"/>
+    <w:pPr>
+      <w:tabs>
+        <w:tab w:val="center" w:pos="4680"/>
+        <w:tab w:val="right" w:pos="9360"/>
+      </w:tabs>
+      <w:spacing w:after="0" w:line="240" w:lineRule="auto"/>
+    </w:pPr>
+  </w:style>
+  <w:style w:type="character" w:customStyle="1" w:styleId="HeaderChar">
+    <w:name w:val="Header Char"/>
+    <w:basedOn w:val="DefaultParagraphFont"/>
+    <w:link w:val="Header"/>
+    <w:uiPriority w:val="99"/>
+    <w:rsid w:val="00A02E6B"/>
+  </w:style>
+  <w:style w:type="paragraph" w:styleId="Footer">
+    <w:name w:val="footer"/>
+    <w:basedOn w:val="Normal"/>
+    <w:link w:val="FooterChar"/>
+    <w:uiPriority w:val="99"/>
+    <w:unhideWhenUsed/>
+    <w:rsid w:val="00A02E6B"/>
+    <w:pPr>
+      <w:tabs>
+        <w:tab w:val="center" w:pos="4680"/>
+        <w:tab w:val="right" w:pos="9360"/>
+      </w:tabs>
+      <w:spacing w:after="0" w:line="240" w:lineRule="auto"/>
+    </w:pPr>
+  </w:style>
+  <w:style w:type="character" w:customStyle="1" w:styleId="FooterChar">
+    <w:name w:val="Footer Char"/>
+    <w:basedOn w:val="DefaultParagraphFont"/>
+    <w:link w:val="Footer"/>
+    <w:uiPriority w:val="99"/>
+    <w:rsid w:val="00A02E6B"/>
+  </w:style>
 </w:styles>
 </file>
 

</xml_diff>

<commit_message>
Modified View, Routes and Model
</commit_message>
<xml_diff>
--- a/Documentation/Fitness Market App Docs.docx
+++ b/Documentation/Fitness Market App Docs.docx
@@ -1185,7 +1185,6 @@
           <w:noProof/>
         </w:rPr>
       </w:pPr>
-      <w:bookmarkStart w:id="0" w:name="_GoBack"/>
       <w:r>
         <w:rPr>
           <w:b/>
@@ -1197,14 +1196,7 @@
         <w:rPr>
           <w:noProof/>
         </w:rPr>
-        <w:t xml:space="preserve"> </w:t>
-      </w:r>
-      <w:bookmarkEnd w:id="0"/>
-      <w:r>
-        <w:rPr>
-          <w:noProof/>
-        </w:rPr>
-        <w:t xml:space="preserve">– Will render the view for gym profile </w:t>
+        <w:t xml:space="preserve"> – Will render the view for gym profile </w:t>
       </w:r>
     </w:p>
     <w:p>
@@ -1677,6 +1669,105 @@
         </w:rPr>
         <w:t xml:space="preserve">facebook (dapito.sherwin@yahoo.com) account </w:t>
       </w:r>
+    </w:p>
+    <w:p/>
+    <w:p/>
+    <w:p>
+      <w:pPr>
+        <w:rPr>
+          <w:sz w:val="26"/>
+        </w:rPr>
+      </w:pPr>
+      <w:r>
+        <w:rPr>
+          <w:sz w:val="26"/>
+        </w:rPr>
+        <w:lastRenderedPageBreak/>
+        <w:t xml:space="preserve">This is the sample of the relationship of Gym and Trainer </w:t>
+      </w:r>
+      <w:r>
+        <w:rPr>
+          <w:sz w:val="26"/>
+        </w:rPr>
+        <w:t>by their Object(ID), the data of the trainer can be populated using the populate keyword</w:t>
+      </w:r>
+      <w:bookmarkStart w:id="0" w:name="_GoBack"/>
+      <w:bookmarkEnd w:id="0"/>
+    </w:p>
+    <w:p>
+      <w:pPr>
+        <w:rPr>
+          <w:sz w:val="26"/>
+        </w:rPr>
+      </w:pPr>
+      <w:r>
+        <w:rPr>
+          <w:noProof/>
+          <w:sz w:val="26"/>
+        </w:rPr>
+        <w:drawing>
+          <wp:inline distT="0" distB="0" distL="0" distR="0">
+            <wp:extent cx="5943600" cy="4514850"/>
+            <wp:effectExtent l="0" t="0" r="0" b="0"/>
+            <wp:docPr id="3" name="Picture 3" descr="E:\Documents\ProjectExercises\Fitness Market App\Documentation\Collection-Gym-Document-Data.jpg"/>
+            <wp:cNvGraphicFramePr>
+              <a:graphicFrameLocks xmlns:a="http://schemas.openxmlformats.org/drawingml/2006/main" noChangeAspect="1"/>
+            </wp:cNvGraphicFramePr>
+            <a:graphic xmlns:a="http://schemas.openxmlformats.org/drawingml/2006/main">
+              <a:graphicData uri="http://schemas.openxmlformats.org/drawingml/2006/picture">
+                <pic:pic xmlns:pic="http://schemas.openxmlformats.org/drawingml/2006/picture">
+                  <pic:nvPicPr>
+                    <pic:cNvPr id="0" name="Picture 3" descr="E:\Documents\ProjectExercises\Fitness Market App\Documentation\Collection-Gym-Document-Data.jpg"/>
+                    <pic:cNvPicPr>
+                      <a:picLocks noChangeAspect="1" noChangeArrowheads="1"/>
+                    </pic:cNvPicPr>
+                  </pic:nvPicPr>
+                  <pic:blipFill>
+                    <a:blip r:embed="rId11">
+                      <a:extLst>
+                        <a:ext uri="{28A0092B-C50C-407E-A947-70E740481C1C}">
+                          <a14:useLocalDpi xmlns:a14="http://schemas.microsoft.com/office/drawing/2010/main" val="0"/>
+                        </a:ext>
+                      </a:extLst>
+                    </a:blip>
+                    <a:srcRect/>
+                    <a:stretch>
+                      <a:fillRect/>
+                    </a:stretch>
+                  </pic:blipFill>
+                  <pic:spPr bwMode="auto">
+                    <a:xfrm>
+                      <a:off x="0" y="0"/>
+                      <a:ext cx="5943600" cy="4514850"/>
+                    </a:xfrm>
+                    <a:prstGeom prst="rect">
+                      <a:avLst/>
+                    </a:prstGeom>
+                    <a:noFill/>
+                    <a:ln>
+                      <a:noFill/>
+                    </a:ln>
+                  </pic:spPr>
+                </pic:pic>
+              </a:graphicData>
+            </a:graphic>
+          </wp:inline>
+        </w:drawing>
+      </w:r>
+    </w:p>
+    <w:p>
+      <w:pPr>
+        <w:rPr>
+          <w:sz w:val="24"/>
+        </w:rPr>
+      </w:pPr>
+    </w:p>
+    <w:p>
+      <w:pPr>
+        <w:rPr>
+          <w:sz w:val="28"/>
+        </w:rPr>
+      </w:pPr>
     </w:p>
     <w:p>
       <w:pPr>

</xml_diff>

<commit_message>
Modified Layout and added notification
</commit_message>
<xml_diff>
--- a/Documentation/Fitness Market App Docs.docx
+++ b/Documentation/Fitness Market App Docs.docx
@@ -1551,7 +1551,15 @@
         </w:drawing>
       </w:r>
       <w:r>
-        <w:t>Every successful log in will be stored in a session. Each session will be stored on a MongoDB. The middleware that was used for this is the connect-mongo module.</w:t>
+        <w:t xml:space="preserve">Every successful log in will be stored in a session. Each session will be stored on a </w:t>
+      </w:r>
+      <w:proofErr w:type="spellStart"/>
+      <w:r>
+        <w:t>MongoDB</w:t>
+      </w:r>
+      <w:proofErr w:type="spellEnd"/>
+      <w:r>
+        <w:t>. The middleware that was used for this is the connect-mongo module.</w:t>
       </w:r>
       <w:r>
         <w:t xml:space="preserve"> Cookie will expire in one hour.</w:t>
@@ -1565,19 +1573,174 @@
       </w:pPr>
       <w:r>
         <w:rPr>
+          <w:b/>
+          <w:sz w:val="28"/>
+        </w:rPr>
+        <w:t>Note</w:t>
+      </w:r>
+      <w:r>
+        <w:rPr>
+          <w:sz w:val="28"/>
+        </w:rPr>
+        <w:t xml:space="preserve">: You can now use the app without setting up a mongo database, I used </w:t>
+      </w:r>
+      <w:proofErr w:type="spellStart"/>
+      <w:r>
+        <w:rPr>
+          <w:sz w:val="28"/>
+        </w:rPr>
+        <w:t>mongolab</w:t>
+      </w:r>
+      <w:proofErr w:type="spellEnd"/>
+      <w:r>
+        <w:rPr>
+          <w:sz w:val="28"/>
+        </w:rPr>
+        <w:t xml:space="preserve"> or mlab.com to host my </w:t>
+      </w:r>
+      <w:proofErr w:type="spellStart"/>
+      <w:r>
+        <w:rPr>
+          <w:sz w:val="28"/>
+        </w:rPr>
+        <w:t>mongoDB</w:t>
+      </w:r>
+      <w:proofErr w:type="spellEnd"/>
+      <w:r>
+        <w:rPr>
+          <w:sz w:val="28"/>
+        </w:rPr>
+        <w:t xml:space="preserve"> online.</w:t>
+      </w:r>
+      <w:r>
+        <w:rPr>
+          <w:sz w:val="28"/>
+        </w:rPr>
+        <w:t xml:space="preserve"> </w:t>
+      </w:r>
+    </w:p>
+    <w:p>
+      <w:pPr>
+        <w:ind w:firstLine="720"/>
+        <w:rPr>
+          <w:sz w:val="28"/>
+        </w:rPr>
+      </w:pPr>
+      <w:proofErr w:type="spellStart"/>
+      <w:r>
+        <w:rPr>
+          <w:b/>
+          <w:sz w:val="28"/>
+        </w:rPr>
+        <w:t>Mongolab</w:t>
+      </w:r>
+      <w:proofErr w:type="spellEnd"/>
+      <w:r>
+        <w:rPr>
+          <w:b/>
+          <w:sz w:val="28"/>
+        </w:rPr>
+        <w:t xml:space="preserve"> account</w:t>
+      </w:r>
+      <w:r>
+        <w:rPr>
+          <w:sz w:val="28"/>
+        </w:rPr>
+        <w:t xml:space="preserve">: </w:t>
+      </w:r>
+      <w:proofErr w:type="spellStart"/>
+      <w:r>
+        <w:rPr>
+          <w:sz w:val="28"/>
+        </w:rPr>
+        <w:t>sarwinmongo</w:t>
+      </w:r>
+      <w:proofErr w:type="spellEnd"/>
+      <w:r>
+        <w:rPr>
+          <w:sz w:val="28"/>
+        </w:rPr>
+        <w:t xml:space="preserve">, </w:t>
+      </w:r>
+      <w:r>
+        <w:rPr>
+          <w:b/>
+          <w:sz w:val="28"/>
+        </w:rPr>
+        <w:t>password</w:t>
+      </w:r>
+      <w:r>
+        <w:rPr>
+          <w:sz w:val="28"/>
+        </w:rPr>
+        <w:t>: 01610715awdrgEZCQ@B#N</w:t>
+      </w:r>
+      <w:r>
+        <w:rPr>
+          <w:sz w:val="28"/>
+        </w:rPr>
+        <w:br/>
+      </w:r>
+      <w:bookmarkStart w:id="0" w:name="_GoBack"/>
+      <w:bookmarkEnd w:id="0"/>
+      <w:r>
+        <w:rPr>
+          <w:sz w:val="28"/>
+        </w:rPr>
+        <w:br/>
+        <w:t xml:space="preserve">Authentication for </w:t>
+      </w:r>
+      <w:proofErr w:type="spellStart"/>
+      <w:r>
+        <w:rPr>
+          <w:sz w:val="28"/>
+        </w:rPr>
+        <w:t>facebook</w:t>
+      </w:r>
+      <w:proofErr w:type="spellEnd"/>
+      <w:r>
+        <w:rPr>
+          <w:sz w:val="28"/>
+        </w:rPr>
+        <w:t xml:space="preserve"> is still on test mode, can only be authenticated by using </w:t>
+      </w:r>
+      <w:r>
+        <w:rPr>
+          <w:sz w:val="28"/>
+        </w:rPr>
+        <w:t xml:space="preserve">my </w:t>
+      </w:r>
+      <w:proofErr w:type="spellStart"/>
+      <w:r>
+        <w:rPr>
+          <w:sz w:val="28"/>
+        </w:rPr>
+        <w:t>facebook</w:t>
+      </w:r>
+      <w:proofErr w:type="spellEnd"/>
+      <w:r>
+        <w:rPr>
+          <w:sz w:val="28"/>
+        </w:rPr>
+        <w:t xml:space="preserve"> (dapito.sherwin@yahoo.com) account </w:t>
+      </w:r>
+    </w:p>
+    <w:p>
+      <w:r>
+        <w:rPr>
           <w:noProof/>
           <w:sz w:val="28"/>
         </w:rPr>
         <w:drawing>
-          <wp:anchor distT="0" distB="0" distL="114300" distR="114300" simplePos="0" relativeHeight="251662336" behindDoc="0" locked="0" layoutInCell="1" allowOverlap="1" wp14:anchorId="651DDE5F" wp14:editId="45E8C125">
+          <wp:anchor distT="0" distB="0" distL="114300" distR="114300" simplePos="0" relativeHeight="251662336" behindDoc="0" locked="0" layoutInCell="1" allowOverlap="1" wp14:anchorId="703BA521" wp14:editId="3B3ACE10">
             <wp:simplePos x="0" y="0"/>
             <wp:positionH relativeFrom="margin">
               <wp:posOffset>-76200</wp:posOffset>
             </wp:positionH>
             <wp:positionV relativeFrom="margin">
-              <wp:posOffset>5619750</wp:posOffset>
+              <wp:posOffset>6038850</wp:posOffset>
             </wp:positionV>
-            <wp:extent cx="5943600" cy="1918410"/>
+            <wp:extent cx="5943600" cy="1918335"/>
             <wp:effectExtent l="0" t="0" r="0" b="5715"/>
             <wp:wrapSquare wrapText="bothSides"/>
             <wp:docPr id="20" name="Picture 20" descr="E:\Documents\ProjectExercises\Fitness Market App\Documentation\Initial Screen Choose type of user.jpg"/>
@@ -1609,7 +1772,7 @@
                   <pic:spPr bwMode="auto">
                     <a:xfrm>
                       <a:off x="0" y="0"/>
-                      <a:ext cx="5943600" cy="1918410"/>
+                      <a:ext cx="5943600" cy="1918335"/>
                     </a:xfrm>
                     <a:prstGeom prst="rect">
                       <a:avLst/>
@@ -1625,53 +1788,7 @@
           </wp:anchor>
         </w:drawing>
       </w:r>
-      <w:r>
-        <w:rPr>
-          <w:b/>
-          <w:sz w:val="28"/>
-        </w:rPr>
-        <w:t>Note</w:t>
-      </w:r>
-      <w:r>
-        <w:rPr>
-          <w:sz w:val="28"/>
-        </w:rPr>
-        <w:t>: You can now use the app without setting up a mongo database, I used mongolab or mlab.com to host my mongoDB online.</w:t>
-      </w:r>
-      <w:r>
-        <w:rPr>
-          <w:sz w:val="28"/>
-        </w:rPr>
-        <w:t xml:space="preserve"> </w:t>
-      </w:r>
-      <w:r>
-        <w:rPr>
-          <w:sz w:val="28"/>
-        </w:rPr>
-        <w:br/>
-      </w:r>
-      <w:r>
-        <w:rPr>
-          <w:sz w:val="28"/>
-        </w:rPr>
-        <w:br/>
-        <w:t xml:space="preserve">Authentication for facebook is still on test mode, can only be authenticated by using </w:t>
-      </w:r>
-      <w:r>
-        <w:rPr>
-          <w:sz w:val="28"/>
-        </w:rPr>
-        <w:t xml:space="preserve">my </w:t>
-      </w:r>
-      <w:r>
-        <w:rPr>
-          <w:sz w:val="28"/>
-        </w:rPr>
-        <w:t xml:space="preserve">facebook (dapito.sherwin@yahoo.com) account </w:t>
-      </w:r>
-    </w:p>
-    <w:p/>
-    <w:p/>
+    </w:p>
     <w:p>
       <w:pPr>
         <w:rPr>
@@ -1689,25 +1806,37 @@
         <w:rPr>
           <w:sz w:val="26"/>
         </w:rPr>
-        <w:t>by their Object(ID), the data of the trainer can be populated using the populate keyword</w:t>
-      </w:r>
-      <w:bookmarkStart w:id="0" w:name="_GoBack"/>
-      <w:bookmarkEnd w:id="0"/>
-    </w:p>
-    <w:p>
-      <w:pPr>
+        <w:t xml:space="preserve">by their </w:t>
+      </w:r>
+      <w:proofErr w:type="gramStart"/>
+      <w:r>
         <w:rPr>
           <w:sz w:val="26"/>
         </w:rPr>
-      </w:pPr>
-      <w:r>
-        <w:rPr>
-          <w:noProof/>
+        <w:t>Object(</w:t>
+      </w:r>
+      <w:proofErr w:type="gramEnd"/>
+      <w:r>
+        <w:rPr>
           <w:sz w:val="26"/>
         </w:rPr>
+        <w:t>ID), the data of the trainer can be populated using the populate keyword</w:t>
+      </w:r>
+    </w:p>
+    <w:p>
+      <w:pPr>
+        <w:rPr>
+          <w:sz w:val="26"/>
+        </w:rPr>
+      </w:pPr>
+      <w:r>
+        <w:rPr>
+          <w:noProof/>
+          <w:sz w:val="26"/>
+        </w:rPr>
         <w:drawing>
-          <wp:inline distT="0" distB="0" distL="0" distR="0">
-            <wp:extent cx="5943600" cy="4514850"/>
+          <wp:inline distT="0" distB="0" distL="0" distR="0" wp14:anchorId="2344FBA6" wp14:editId="2876DECE">
+            <wp:extent cx="5943600" cy="3962400"/>
             <wp:effectExtent l="0" t="0" r="0" b="0"/>
             <wp:docPr id="3" name="Picture 3" descr="E:\Documents\ProjectExercises\Fitness Market App\Documentation\Collection-Gym-Document-Data.jpg"/>
             <wp:cNvGraphicFramePr>
@@ -1722,8 +1851,80 @@
                       <a:picLocks noChangeAspect="1" noChangeArrowheads="1"/>
                     </pic:cNvPicPr>
                   </pic:nvPicPr>
+                  <pic:blipFill rotWithShape="1">
+                    <a:blip r:embed="rId11">
+                      <a:extLst>
+                        <a:ext uri="{28A0092B-C50C-407E-A947-70E740481C1C}">
+                          <a14:useLocalDpi xmlns:a14="http://schemas.microsoft.com/office/drawing/2010/main" val="0"/>
+                        </a:ext>
+                      </a:extLst>
+                    </a:blip>
+                    <a:srcRect b="12236"/>
+                    <a:stretch/>
+                  </pic:blipFill>
+                  <pic:spPr bwMode="auto">
+                    <a:xfrm>
+                      <a:off x="0" y="0"/>
+                      <a:ext cx="5943600" cy="3962400"/>
+                    </a:xfrm>
+                    <a:prstGeom prst="rect">
+                      <a:avLst/>
+                    </a:prstGeom>
+                    <a:noFill/>
+                    <a:ln>
+                      <a:noFill/>
+                    </a:ln>
+                    <a:extLst>
+                      <a:ext uri="{53640926-AAD7-44D8-BBD7-CCE9431645EC}">
+                        <a14:shadowObscured xmlns:a14="http://schemas.microsoft.com/office/drawing/2010/main"/>
+                      </a:ext>
+                    </a:extLst>
+                  </pic:spPr>
+                </pic:pic>
+              </a:graphicData>
+            </a:graphic>
+          </wp:inline>
+        </w:drawing>
+      </w:r>
+    </w:p>
+    <w:p>
+      <w:pPr>
+        <w:rPr>
+          <w:sz w:val="24"/>
+        </w:rPr>
+      </w:pPr>
+      <w:r>
+        <w:rPr>
+          <w:noProof/>
+          <w:sz w:val="28"/>
+        </w:rPr>
+        <w:drawing>
+          <wp:anchor distT="0" distB="0" distL="114300" distR="114300" simplePos="0" relativeHeight="251663360" behindDoc="0" locked="0" layoutInCell="1" allowOverlap="1" wp14:anchorId="2500756B" wp14:editId="1DA54FDB">
+            <wp:simplePos x="0" y="0"/>
+            <wp:positionH relativeFrom="margin">
+              <wp:posOffset>666750</wp:posOffset>
+            </wp:positionH>
+            <wp:positionV relativeFrom="paragraph">
+              <wp:posOffset>20955</wp:posOffset>
+            </wp:positionV>
+            <wp:extent cx="4714875" cy="3589020"/>
+            <wp:effectExtent l="0" t="0" r="9525" b="0"/>
+            <wp:wrapSquare wrapText="bothSides"/>
+            <wp:docPr id="4" name="Picture 4" descr="E:\Documents\ProjectExercises\Fitness Market App\Documentation\Collection-Trainer-New-Document-Data.jpg"/>
+            <wp:cNvGraphicFramePr>
+              <a:graphicFrameLocks xmlns:a="http://schemas.openxmlformats.org/drawingml/2006/main" noChangeAspect="1"/>
+            </wp:cNvGraphicFramePr>
+            <a:graphic xmlns:a="http://schemas.openxmlformats.org/drawingml/2006/main">
+              <a:graphicData uri="http://schemas.openxmlformats.org/drawingml/2006/picture">
+                <pic:pic xmlns:pic="http://schemas.openxmlformats.org/drawingml/2006/picture">
+                  <pic:nvPicPr>
+                    <pic:cNvPr id="0" name="Picture 4" descr="E:\Documents\ProjectExercises\Fitness Market App\Documentation\Collection-Trainer-New-Document-Data.jpg"/>
+                    <pic:cNvPicPr>
+                      <a:picLocks noChangeAspect="1" noChangeArrowheads="1"/>
+                    </pic:cNvPicPr>
+                  </pic:nvPicPr>
                   <pic:blipFill>
-                    <a:blip r:embed="rId11">
+                    <a:blip r:embed="rId12">
                       <a:extLst>
                         <a:ext uri="{28A0092B-C50C-407E-A947-70E740481C1C}">
                           <a14:useLocalDpi xmlns:a14="http://schemas.microsoft.com/office/drawing/2010/main" val="0"/>
@@ -1738,7 +1939,7 @@
                   <pic:spPr bwMode="auto">
                     <a:xfrm>
                       <a:off x="0" y="0"/>
-                      <a:ext cx="5943600" cy="4514850"/>
+                      <a:ext cx="4714875" cy="3589020"/>
                     </a:xfrm>
                     <a:prstGeom prst="rect">
                       <a:avLst/>
@@ -1751,16 +1952,15 @@
                 </pic:pic>
               </a:graphicData>
             </a:graphic>
-          </wp:inline>
+            <wp14:sizeRelH relativeFrom="page">
+              <wp14:pctWidth>0</wp14:pctWidth>
+            </wp14:sizeRelH>
+            <wp14:sizeRelV relativeFrom="page">
+              <wp14:pctHeight>0</wp14:pctHeight>
+            </wp14:sizeRelV>
+          </wp:anchor>
         </w:drawing>
       </w:r>
-    </w:p>
-    <w:p>
-      <w:pPr>
-        <w:rPr>
-          <w:sz w:val="24"/>
-        </w:rPr>
-      </w:pPr>
     </w:p>
     <w:p>
       <w:pPr>

</xml_diff>

<commit_message>
Adding documentation for the newly created routes and adding comments
</commit_message>
<xml_diff>
--- a/Documentation/Fitness Market App Docs.docx
+++ b/Documentation/Fitness Market App Docs.docx
@@ -861,20 +861,460 @@
           <w:b/>
           <w:noProof/>
         </w:rPr>
+        <w:t xml:space="preserve"> /auth/facebook</w:t>
+      </w:r>
+      <w:r>
+        <w:rPr>
+          <w:noProof/>
+        </w:rPr>
+        <w:t xml:space="preserve"> – this is the route that will call the facebook oauth and ask for facebook credentials</w:t>
+      </w:r>
+    </w:p>
+    <w:p>
+      <w:pPr>
+        <w:rPr>
+          <w:noProof/>
+        </w:rPr>
+      </w:pPr>
+      <w:r>
+        <w:rPr>
+          <w:b/>
+          <w:noProof/>
+        </w:rPr>
+        <w:t>/</w:t>
+      </w:r>
+      <w:r>
+        <w:rPr>
+          <w:b/>
+          <w:noProof/>
+        </w:rPr>
+        <w:t>trainer</w:t>
+      </w:r>
+      <w:r>
+        <w:rPr>
+          <w:b/>
+          <w:noProof/>
+        </w:rPr>
+        <w:t>/profile (get)</w:t>
+      </w:r>
+      <w:r>
+        <w:rPr>
+          <w:b/>
+          <w:noProof/>
+        </w:rPr>
+        <w:t xml:space="preserve"> – </w:t>
+      </w:r>
+      <w:r>
+        <w:rPr>
+          <w:noProof/>
+        </w:rPr>
+        <w:t xml:space="preserve">will render the profile view of the </w:t>
+      </w:r>
+      <w:r>
+        <w:rPr>
+          <w:noProof/>
+        </w:rPr>
+        <w:t>trainer</w:t>
+      </w:r>
+      <w:r>
+        <w:rPr>
+          <w:noProof/>
+        </w:rPr>
+        <w:t xml:space="preserve">. It will also contain the data of the user that was save from the sessions (req.user) generated by passport.js </w:t>
+      </w:r>
+    </w:p>
+    <w:p>
+      <w:pPr>
+        <w:rPr>
+          <w:noProof/>
+        </w:rPr>
+      </w:pPr>
+      <w:r>
+        <w:rPr>
+          <w:b/>
+          <w:noProof/>
+        </w:rPr>
+        <w:t>/</w:t>
+      </w:r>
+      <w:r>
+        <w:rPr>
+          <w:b/>
+          <w:noProof/>
+        </w:rPr>
+        <w:t>trainer</w:t>
+      </w:r>
+      <w:r>
+        <w:rPr>
+          <w:b/>
+          <w:noProof/>
+        </w:rPr>
+        <w:t>/profile</w:t>
+      </w:r>
+      <w:r>
+        <w:rPr>
+          <w:b/>
+          <w:noProof/>
+        </w:rPr>
+        <w:t>/:id</w:t>
+      </w:r>
+      <w:r>
+        <w:rPr>
+          <w:b/>
+          <w:noProof/>
+        </w:rPr>
+        <w:t xml:space="preserve"> (get)</w:t>
+      </w:r>
+      <w:r>
+        <w:rPr>
+          <w:b/>
+          <w:noProof/>
+        </w:rPr>
+        <w:t xml:space="preserve"> – </w:t>
+      </w:r>
+      <w:r>
+        <w:rPr>
+          <w:noProof/>
+        </w:rPr>
+        <w:t xml:space="preserve">will render the profile view of the trainer. </w:t>
+      </w:r>
+      <w:r>
+        <w:rPr>
+          <w:noProof/>
+        </w:rPr>
+        <w:t>That can be viewed by client even if the client is not logged in</w:t>
+      </w:r>
+    </w:p>
+    <w:p>
+      <w:pPr>
+        <w:rPr>
+          <w:noProof/>
+        </w:rPr>
+      </w:pPr>
+      <w:r>
+        <w:rPr>
+          <w:b/>
+          <w:noProof/>
+        </w:rPr>
+        <w:t>/trainer/</w:t>
+      </w:r>
+      <w:r>
+        <w:rPr>
+          <w:b/>
+          <w:noProof/>
+        </w:rPr>
+        <w:t>contact</w:t>
+      </w:r>
+      <w:r>
+        <w:rPr>
+          <w:b/>
+          <w:noProof/>
+        </w:rPr>
+        <w:t xml:space="preserve"> (get)</w:t>
+      </w:r>
+      <w:r>
+        <w:rPr>
+          <w:noProof/>
+        </w:rPr>
+        <w:t xml:space="preserve"> – will render the </w:t>
+      </w:r>
+      <w:r>
+        <w:rPr>
+          <w:noProof/>
+        </w:rPr>
+        <w:t>contact form of the trainer, this will allow user to send an email to trainer</w:t>
+      </w:r>
+    </w:p>
+    <w:p>
+      <w:pPr>
+        <w:rPr>
+          <w:noProof/>
+        </w:rPr>
+      </w:pPr>
+      <w:r>
+        <w:rPr>
+          <w:b/>
+          <w:noProof/>
+        </w:rPr>
+        <w:t>/trainer/</w:t>
+      </w:r>
+      <w:r>
+        <w:rPr>
+          <w:b/>
+          <w:noProof/>
+        </w:rPr>
+        <w:t>list</w:t>
+      </w:r>
+      <w:r>
+        <w:rPr>
+          <w:b/>
+          <w:noProof/>
+        </w:rPr>
+        <w:t xml:space="preserve"> (get)</w:t>
+      </w:r>
+      <w:r>
+        <w:rPr>
+          <w:noProof/>
+        </w:rPr>
+        <w:t xml:space="preserve"> – will render </w:t>
+      </w:r>
+      <w:r>
+        <w:rPr>
+          <w:noProof/>
+        </w:rPr>
+        <w:t>the list of trainers</w:t>
+      </w:r>
+    </w:p>
+    <w:p>
+      <w:pPr>
+        <w:rPr>
+          <w:noProof/>
+        </w:rPr>
+      </w:pPr>
+      <w:r>
+        <w:rPr>
+          <w:b/>
+          <w:noProof/>
+        </w:rPr>
+        <w:t>/trainer/update (get)</w:t>
+      </w:r>
+      <w:r>
+        <w:rPr>
+          <w:noProof/>
+        </w:rPr>
+        <w:t xml:space="preserve"> – will render the update form for trainer, can only update basic trainer’s information excluding the password and username</w:t>
+      </w:r>
+    </w:p>
+    <w:p>
+      <w:pPr>
+        <w:rPr>
+          <w:noProof/>
+        </w:rPr>
+      </w:pPr>
+      <w:r>
+        <w:rPr>
+          <w:b/>
+          <w:noProof/>
+        </w:rPr>
+        <w:t>/trainer/update (</w:t>
+      </w:r>
+      <w:r>
+        <w:rPr>
+          <w:b/>
+          <w:noProof/>
+        </w:rPr>
+        <w:t>put</w:t>
+      </w:r>
+      <w:r>
+        <w:rPr>
+          <w:b/>
+          <w:noProof/>
+        </w:rPr>
+        <w:t>)</w:t>
+      </w:r>
+      <w:r>
+        <w:rPr>
+          <w:noProof/>
+        </w:rPr>
+        <w:t xml:space="preserve"> – </w:t>
+      </w:r>
+      <w:r>
+        <w:rPr>
+          <w:noProof/>
+        </w:rPr>
+        <w:t>this will execute update after everything is validated, will only update basic trainer’s information excluding the password and username</w:t>
+      </w:r>
+    </w:p>
+    <w:p>
+      <w:pPr>
+        <w:rPr>
+          <w:noProof/>
+        </w:rPr>
+      </w:pPr>
+      <w:r>
+        <w:rPr>
+          <w:b/>
+          <w:noProof/>
+        </w:rPr>
+        <w:t>/</w:t>
+      </w:r>
+      <w:r>
+        <w:rPr>
+          <w:b/>
+          <w:noProof/>
+        </w:rPr>
+        <w:t>trainer</w:t>
+      </w:r>
+      <w:r>
+        <w:rPr>
+          <w:b/>
+          <w:noProof/>
+        </w:rPr>
+        <w:t>/logout (get)</w:t>
+      </w:r>
+      <w:r>
+        <w:rPr>
+          <w:b/>
+          <w:noProof/>
+        </w:rPr>
+        <w:t xml:space="preserve"> – </w:t>
+      </w:r>
+      <w:r>
+        <w:rPr>
+          <w:noProof/>
+        </w:rPr>
+        <w:t>will logout the user and destroy the session</w:t>
+      </w:r>
+    </w:p>
+    <w:p>
+      <w:pPr>
+        <w:rPr>
+          <w:noProof/>
+        </w:rPr>
+      </w:pPr>
+    </w:p>
+    <w:p>
+      <w:pPr>
+        <w:rPr>
+          <w:noProof/>
+        </w:rPr>
+      </w:pPr>
+    </w:p>
+    <w:p>
+      <w:pPr>
+        <w:rPr>
+          <w:noProof/>
+        </w:rPr>
+      </w:pPr>
+    </w:p>
+    <w:p>
+      <w:pPr>
+        <w:rPr>
+          <w:noProof/>
+        </w:rPr>
+      </w:pPr>
+    </w:p>
+    <w:p>
+      <w:pPr>
+        <w:rPr>
+          <w:b/>
+          <w:noProof/>
+          <w:sz w:val="26"/>
+        </w:rPr>
+      </w:pPr>
+      <w:r>
+        <w:rPr>
+          <w:b/>
+          <w:noProof/>
+          <w:sz w:val="26"/>
+        </w:rPr>
+        <w:lastRenderedPageBreak/>
+        <w:t xml:space="preserve">Routes for </w:t>
+      </w:r>
+      <w:r>
+        <w:rPr>
+          <w:b/>
+          <w:noProof/>
+          <w:sz w:val="26"/>
+        </w:rPr>
+        <w:t>Gym</w:t>
+      </w:r>
+    </w:p>
+    <w:p>
+      <w:pPr>
+        <w:rPr>
+          <w:noProof/>
+        </w:rPr>
+      </w:pPr>
+      <w:r>
+        <w:rPr>
+          <w:b/>
+          <w:noProof/>
+        </w:rPr>
+        <w:t>/</w:t>
+      </w:r>
+      <w:r>
+        <w:rPr>
+          <w:b/>
+          <w:noProof/>
+        </w:rPr>
+        <w:t>gym</w:t>
+      </w:r>
+      <w:r>
+        <w:rPr>
+          <w:b/>
+          <w:noProof/>
+        </w:rPr>
+        <w:t>/</w:t>
+      </w:r>
+      <w:r>
+        <w:rPr>
+          <w:b/>
+          <w:noProof/>
+        </w:rPr>
+        <w:t>create</w:t>
+      </w:r>
+      <w:r>
+        <w:rPr>
+          <w:b/>
+          <w:noProof/>
+        </w:rPr>
+        <w:t xml:space="preserve"> (get)</w:t>
+      </w:r>
+      <w:r>
+        <w:rPr>
+          <w:noProof/>
+        </w:rPr>
+        <w:t xml:space="preserve"> – </w:t>
+      </w:r>
+      <w:r>
+        <w:rPr>
+          <w:noProof/>
+        </w:rPr>
+        <w:t>will render the create v</w:t>
+      </w:r>
+      <w:r>
+        <w:rPr>
+          <w:noProof/>
+        </w:rPr>
+        <w:t>iew for creating a new Gym.</w:t>
+      </w:r>
+      <w:r>
+        <w:rPr>
+          <w:noProof/>
+        </w:rPr>
         <w:t xml:space="preserve"> </w:t>
       </w:r>
       <w:r>
         <w:rPr>
-          <w:b/>
-          <w:noProof/>
-        </w:rPr>
-        <w:t>/auth/facebook</w:t>
-      </w:r>
-      <w:r>
-        <w:rPr>
-          <w:noProof/>
-        </w:rPr>
-        <w:t xml:space="preserve"> – this is the route that will call the facebook oauth and ask for facebook credentials</w:t>
+          <w:noProof/>
+        </w:rPr>
+        <w:t xml:space="preserve"> F</w:t>
+      </w:r>
+      <w:r>
+        <w:rPr>
+          <w:noProof/>
+        </w:rPr>
+        <w:t xml:space="preserve">or now only </w:t>
+      </w:r>
+      <w:r>
+        <w:rPr>
+          <w:b/>
+          <w:noProof/>
+        </w:rPr>
+        <w:t>one gym per trainer</w:t>
+      </w:r>
+      <w:r>
+        <w:rPr>
+          <w:b/>
+          <w:noProof/>
+        </w:rPr>
+        <w:t xml:space="preserve"> will be allowed</w:t>
+      </w:r>
+      <w:r>
+        <w:rPr>
+          <w:noProof/>
+        </w:rPr>
+        <w:t xml:space="preserve"> but the validatation for unique in trainers and mongoose schema has not been set up yet</w:t>
       </w:r>
     </w:p>
     <w:p>
@@ -895,18 +1335,38 @@
           <w:b/>
           <w:noProof/>
         </w:rPr>
-        <w:t>trainer</w:t>
-      </w:r>
-      <w:r>
-        <w:rPr>
-          <w:b/>
-          <w:noProof/>
-        </w:rPr>
-        <w:t>/profile (get)</w:t>
-      </w:r>
-      <w:r>
-        <w:rPr>
-          <w:b/>
+        <w:t>gym</w:t>
+      </w:r>
+      <w:r>
+        <w:rPr>
+          <w:b/>
+          <w:noProof/>
+        </w:rPr>
+        <w:t>/</w:t>
+      </w:r>
+      <w:r>
+        <w:rPr>
+          <w:b/>
+          <w:noProof/>
+        </w:rPr>
+        <w:t>create (</w:t>
+      </w:r>
+      <w:r>
+        <w:rPr>
+          <w:b/>
+          <w:noProof/>
+        </w:rPr>
+        <w:t>post</w:t>
+      </w:r>
+      <w:r>
+        <w:rPr>
+          <w:b/>
+          <w:noProof/>
+        </w:rPr>
+        <w:t>)</w:t>
+      </w:r>
+      <w:r>
+        <w:rPr>
           <w:noProof/>
         </w:rPr>
         <w:t xml:space="preserve"> – </w:t>
@@ -915,65 +1375,24 @@
         <w:rPr>
           <w:noProof/>
         </w:rPr>
-        <w:t xml:space="preserve">will render the profile view of the </w:t>
-      </w:r>
-      <w:r>
-        <w:rPr>
-          <w:noProof/>
-        </w:rPr>
-        <w:t>trainer</w:t>
-      </w:r>
-      <w:r>
-        <w:rPr>
-          <w:noProof/>
-        </w:rPr>
-        <w:t xml:space="preserve">. It will also contain the data of the user that was save from the sessions (req.user) generated by passport.js </w:t>
-      </w:r>
-    </w:p>
-    <w:p>
-      <w:pPr>
-        <w:rPr>
-          <w:noProof/>
-        </w:rPr>
-      </w:pPr>
-      <w:r>
-        <w:rPr>
-          <w:b/>
-          <w:noProof/>
-        </w:rPr>
-        <w:t>/</w:t>
-      </w:r>
-      <w:r>
-        <w:rPr>
-          <w:b/>
-          <w:noProof/>
-        </w:rPr>
-        <w:t>trainer</w:t>
-      </w:r>
-      <w:r>
-        <w:rPr>
-          <w:b/>
-          <w:noProof/>
-        </w:rPr>
-        <w:t>/profile</w:t>
-      </w:r>
-      <w:r>
-        <w:rPr>
-          <w:b/>
-          <w:noProof/>
-        </w:rPr>
-        <w:t>/:id</w:t>
-      </w:r>
-      <w:r>
-        <w:rPr>
-          <w:b/>
-          <w:noProof/>
-        </w:rPr>
-        <w:t xml:space="preserve"> (get)</w:t>
-      </w:r>
-      <w:r>
-        <w:rPr>
-          <w:b/>
+        <w:t xml:space="preserve">this will execute after everything is validated, after successful creation will navigate to /gym. This will also update the gymInfo of trainer. </w:t>
+      </w:r>
+    </w:p>
+    <w:p>
+      <w:pPr>
+        <w:rPr>
+          <w:noProof/>
+        </w:rPr>
+      </w:pPr>
+      <w:r>
+        <w:rPr>
+          <w:b/>
+          <w:noProof/>
+        </w:rPr>
+        <w:t>/gym/</w:t>
+      </w:r>
+      <w:r>
+        <w:rPr>
           <w:noProof/>
         </w:rPr>
         <w:t xml:space="preserve"> – </w:t>
@@ -982,201 +1401,13 @@
         <w:rPr>
           <w:noProof/>
         </w:rPr>
-        <w:t xml:space="preserve">will render the profile view of the trainer. </w:t>
-      </w:r>
-      <w:r>
-        <w:rPr>
-          <w:noProof/>
-        </w:rPr>
-        <w:t>That can be viewed by client even if the client is not logged in</w:t>
-      </w:r>
-    </w:p>
-    <w:p>
-      <w:pPr>
-        <w:rPr>
-          <w:noProof/>
-        </w:rPr>
-      </w:pPr>
-      <w:r>
-        <w:rPr>
-          <w:b/>
-          <w:noProof/>
-        </w:rPr>
-        <w:t>/</w:t>
-      </w:r>
-      <w:r>
-        <w:rPr>
-          <w:b/>
-          <w:noProof/>
-        </w:rPr>
-        <w:t>trainer</w:t>
-      </w:r>
-      <w:r>
-        <w:rPr>
-          <w:b/>
-          <w:noProof/>
-        </w:rPr>
-        <w:t>/logout (get)</w:t>
-      </w:r>
-      <w:r>
-        <w:rPr>
-          <w:b/>
-          <w:noProof/>
-        </w:rPr>
-        <w:t xml:space="preserve"> – </w:t>
-      </w:r>
-      <w:r>
-        <w:rPr>
-          <w:noProof/>
-        </w:rPr>
-        <w:t>will logout the user and destroy the session</w:t>
-      </w:r>
-    </w:p>
-    <w:p>
-      <w:pPr>
-        <w:rPr>
-          <w:noProof/>
-        </w:rPr>
-      </w:pPr>
-    </w:p>
-    <w:p>
-      <w:pPr>
-        <w:rPr>
-          <w:b/>
-          <w:noProof/>
-          <w:sz w:val="26"/>
-        </w:rPr>
-      </w:pPr>
-      <w:r>
-        <w:rPr>
-          <w:b/>
-          <w:noProof/>
-          <w:sz w:val="26"/>
-        </w:rPr>
-        <w:t xml:space="preserve">Routes for </w:t>
-      </w:r>
-      <w:r>
-        <w:rPr>
-          <w:b/>
-          <w:noProof/>
-          <w:sz w:val="26"/>
-        </w:rPr>
-        <w:t>Gym</w:t>
-      </w:r>
-    </w:p>
-    <w:p>
-      <w:pPr>
-        <w:rPr>
-          <w:noProof/>
-        </w:rPr>
-      </w:pPr>
-      <w:r>
-        <w:rPr>
-          <w:b/>
-          <w:noProof/>
-        </w:rPr>
-        <w:t>/</w:t>
-      </w:r>
-      <w:r>
-        <w:rPr>
-          <w:b/>
-          <w:noProof/>
-        </w:rPr>
-        <w:t>gym</w:t>
-      </w:r>
-      <w:r>
-        <w:rPr>
-          <w:b/>
-          <w:noProof/>
-        </w:rPr>
-        <w:t>/</w:t>
-      </w:r>
-      <w:r>
-        <w:rPr>
-          <w:b/>
-          <w:noProof/>
-        </w:rPr>
-        <w:t>create</w:t>
-      </w:r>
-      <w:r>
-        <w:rPr>
-          <w:noProof/>
-        </w:rPr>
-        <w:t xml:space="preserve"> – </w:t>
-      </w:r>
-      <w:r>
-        <w:rPr>
-          <w:noProof/>
-        </w:rPr>
-        <w:t>will render the create v</w:t>
-      </w:r>
-      <w:r>
-        <w:rPr>
-          <w:noProof/>
-        </w:rPr>
-        <w:t>iew for creating a new Gym.</w:t>
-      </w:r>
-      <w:r>
-        <w:rPr>
-          <w:noProof/>
-        </w:rPr>
-        <w:t xml:space="preserve"> </w:t>
-      </w:r>
-      <w:r>
-        <w:rPr>
-          <w:noProof/>
-        </w:rPr>
-        <w:t xml:space="preserve"> F</w:t>
-      </w:r>
-      <w:r>
-        <w:rPr>
-          <w:noProof/>
-        </w:rPr>
-        <w:t>or now only one gym per trainer</w:t>
-      </w:r>
-      <w:r>
-        <w:rPr>
-          <w:noProof/>
-        </w:rPr>
-        <w:t xml:space="preserve"> will be allowed but the validatation for unique in trainers and mongoose schema has not been set up yet</w:t>
-      </w:r>
-    </w:p>
-    <w:p>
-      <w:pPr>
-        <w:rPr>
-          <w:noProof/>
-        </w:rPr>
-      </w:pPr>
-      <w:r>
-        <w:rPr>
-          <w:b/>
-          <w:noProof/>
-        </w:rPr>
-        <w:t>/gym/</w:t>
-      </w:r>
-      <w:r>
-        <w:rPr>
-          <w:noProof/>
-        </w:rPr>
-        <w:t xml:space="preserve"> </w:t>
-      </w:r>
-      <w:r>
-        <w:rPr>
-          <w:noProof/>
-        </w:rPr>
-        <w:t>–</w:t>
-      </w:r>
-      <w:r>
-        <w:rPr>
-          <w:noProof/>
-        </w:rPr>
-        <w:t xml:space="preserve"> </w:t>
-      </w:r>
-      <w:r>
-        <w:rPr>
-          <w:noProof/>
-        </w:rPr>
-        <w:t>Will render the view and generate all available gym</w:t>
+        <w:t>Wil</w:t>
+      </w:r>
+      <w:r>
+        <w:rPr>
+          <w:noProof/>
+        </w:rPr>
+        <w:t>l render the view and generate the list of gym</w:t>
       </w:r>
     </w:p>
     <w:p>
@@ -1205,25 +1436,10 @@
           <w:noProof/>
         </w:rPr>
       </w:pPr>
-    </w:p>
-    <w:p>
-      <w:pPr>
-        <w:rPr>
-          <w:noProof/>
-        </w:rPr>
-      </w:pPr>
-    </w:p>
-    <w:p>
-      <w:pPr>
-        <w:rPr>
-          <w:noProof/>
-        </w:rPr>
-      </w:pPr>
-      <w:r>
-        <w:rPr>
-          <w:noProof/>
-        </w:rPr>
-        <w:lastRenderedPageBreak/>
+      <w:r>
+        <w:rPr>
+          <w:noProof/>
+        </w:rPr>
         <w:drawing>
           <wp:anchor distT="0" distB="0" distL="114300" distR="114300" simplePos="0" relativeHeight="251659264" behindDoc="0" locked="0" layoutInCell="1" allowOverlap="1" wp14:anchorId="3BFF9FC5" wp14:editId="58A119DD">
             <wp:simplePos x="0" y="0"/>
@@ -1394,6 +1610,7 @@
         <w:rPr>
           <w:noProof/>
         </w:rPr>
+        <w:lastRenderedPageBreak/>
         <w:drawing>
           <wp:anchor distT="0" distB="0" distL="114300" distR="114300" simplePos="0" relativeHeight="251660288" behindDoc="0" locked="0" layoutInCell="1" allowOverlap="1">
             <wp:simplePos x="0" y="0"/>
@@ -1551,15 +1768,7 @@
         </w:drawing>
       </w:r>
       <w:r>
-        <w:t xml:space="preserve">Every successful log in will be stored in a session. Each session will be stored on a </w:t>
-      </w:r>
-      <w:proofErr w:type="spellStart"/>
-      <w:r>
-        <w:t>MongoDB</w:t>
-      </w:r>
-      <w:proofErr w:type="spellEnd"/>
-      <w:r>
-        <w:t>. The middleware that was used for this is the connect-mongo module.</w:t>
+        <w:t>Every successful log in will be stored in a session. Each session will be stored on a MongoDB. The middleware that was used for this is the connect-mongo module.</w:t>
       </w:r>
       <w:r>
         <w:t xml:space="preserve"> Cookie will expire in one hour.</w:t>
@@ -1576,169 +1785,42 @@
           <w:b/>
           <w:sz w:val="28"/>
         </w:rPr>
+        <w:lastRenderedPageBreak/>
         <w:t>Note</w:t>
       </w:r>
       <w:r>
         <w:rPr>
           <w:sz w:val="28"/>
         </w:rPr>
-        <w:t xml:space="preserve">: You can now use the app without setting up a mongo database, I used </w:t>
-      </w:r>
-      <w:proofErr w:type="spellStart"/>
+        <w:t>: You can now use the app without setting up a mongo database, I used mongolab or mlab.com to host my mongoDB online.</w:t>
+      </w:r>
       <w:r>
         <w:rPr>
           <w:sz w:val="28"/>
         </w:rPr>
-        <w:t>mongolab</w:t>
-      </w:r>
-      <w:proofErr w:type="spellEnd"/>
-      <w:r>
+        <w:t xml:space="preserve"> </w:t>
+      </w:r>
+    </w:p>
+    <w:p>
+      <w:pPr>
+        <w:ind w:firstLine="720"/>
         <w:rPr>
           <w:sz w:val="28"/>
         </w:rPr>
-        <w:t xml:space="preserve"> or mlab.com to host my </w:t>
-      </w:r>
-      <w:proofErr w:type="spellStart"/>
-      <w:r>
-        <w:rPr>
+      </w:pPr>
+      <w:r>
+        <w:rPr>
+          <w:noProof/>
           <w:sz w:val="28"/>
         </w:rPr>
-        <w:t>mongoDB</w:t>
-      </w:r>
-      <w:proofErr w:type="spellEnd"/>
-      <w:r>
-        <w:rPr>
-          <w:sz w:val="28"/>
-        </w:rPr>
-        <w:t xml:space="preserve"> online.</w:t>
-      </w:r>
-      <w:r>
-        <w:rPr>
-          <w:sz w:val="28"/>
-        </w:rPr>
-        <w:t xml:space="preserve"> </w:t>
-      </w:r>
-    </w:p>
-    <w:p>
-      <w:pPr>
-        <w:ind w:firstLine="720"/>
-        <w:rPr>
-          <w:sz w:val="28"/>
-        </w:rPr>
-      </w:pPr>
-      <w:proofErr w:type="spellStart"/>
-      <w:r>
-        <w:rPr>
-          <w:b/>
-          <w:sz w:val="28"/>
-        </w:rPr>
-        <w:t>Mongolab</w:t>
-      </w:r>
-      <w:proofErr w:type="spellEnd"/>
-      <w:r>
-        <w:rPr>
-          <w:b/>
-          <w:sz w:val="28"/>
-        </w:rPr>
-        <w:t xml:space="preserve"> account</w:t>
-      </w:r>
-      <w:r>
-        <w:rPr>
-          <w:sz w:val="28"/>
-        </w:rPr>
-        <w:t xml:space="preserve">: </w:t>
-      </w:r>
-      <w:proofErr w:type="spellStart"/>
-      <w:r>
-        <w:rPr>
-          <w:sz w:val="28"/>
-        </w:rPr>
-        <w:t>sarwinmongo</w:t>
-      </w:r>
-      <w:proofErr w:type="spellEnd"/>
-      <w:r>
-        <w:rPr>
-          <w:sz w:val="28"/>
-        </w:rPr>
-        <w:t xml:space="preserve">, </w:t>
-      </w:r>
-      <w:r>
-        <w:rPr>
-          <w:b/>
-          <w:sz w:val="28"/>
-        </w:rPr>
-        <w:t>password</w:t>
-      </w:r>
-      <w:r>
-        <w:rPr>
-          <w:sz w:val="28"/>
-        </w:rPr>
-        <w:t>: 01610715awdrgEZCQ@B#N</w:t>
-      </w:r>
-      <w:r>
-        <w:rPr>
-          <w:sz w:val="28"/>
-        </w:rPr>
-        <w:br/>
-      </w:r>
-      <w:bookmarkStart w:id="0" w:name="_GoBack"/>
-      <w:bookmarkEnd w:id="0"/>
-      <w:r>
-        <w:rPr>
-          <w:sz w:val="28"/>
-        </w:rPr>
-        <w:br/>
-        <w:t xml:space="preserve">Authentication for </w:t>
-      </w:r>
-      <w:proofErr w:type="spellStart"/>
-      <w:r>
-        <w:rPr>
-          <w:sz w:val="28"/>
-        </w:rPr>
-        <w:t>facebook</w:t>
-      </w:r>
-      <w:proofErr w:type="spellEnd"/>
-      <w:r>
-        <w:rPr>
-          <w:sz w:val="28"/>
-        </w:rPr>
-        <w:t xml:space="preserve"> is still on test mode, can only be authenticated by using </w:t>
-      </w:r>
-      <w:r>
-        <w:rPr>
-          <w:sz w:val="28"/>
-        </w:rPr>
-        <w:t xml:space="preserve">my </w:t>
-      </w:r>
-      <w:proofErr w:type="spellStart"/>
-      <w:r>
-        <w:rPr>
-          <w:sz w:val="28"/>
-        </w:rPr>
-        <w:t>facebook</w:t>
-      </w:r>
-      <w:proofErr w:type="spellEnd"/>
-      <w:r>
-        <w:rPr>
-          <w:sz w:val="28"/>
-        </w:rPr>
-        <w:t xml:space="preserve"> (dapito.sherwin@yahoo.com) account </w:t>
-      </w:r>
-    </w:p>
-    <w:p>
-      <w:r>
-        <w:rPr>
-          <w:noProof/>
-          <w:sz w:val="28"/>
-        </w:rPr>
         <w:drawing>
-          <wp:anchor distT="0" distB="0" distL="114300" distR="114300" simplePos="0" relativeHeight="251662336" behindDoc="0" locked="0" layoutInCell="1" allowOverlap="1" wp14:anchorId="703BA521" wp14:editId="3B3ACE10">
+          <wp:anchor distT="0" distB="0" distL="114300" distR="114300" simplePos="0" relativeHeight="251662336" behindDoc="0" locked="0" layoutInCell="1" allowOverlap="1" wp14:anchorId="2CCBFDD9" wp14:editId="28D63BE9">
             <wp:simplePos x="0" y="0"/>
             <wp:positionH relativeFrom="margin">
-              <wp:posOffset>-76200</wp:posOffset>
+              <wp:posOffset>-200025</wp:posOffset>
             </wp:positionH>
             <wp:positionV relativeFrom="margin">
-              <wp:posOffset>6038850</wp:posOffset>
+              <wp:posOffset>1581150</wp:posOffset>
             </wp:positionV>
             <wp:extent cx="5943600" cy="1918335"/>
             <wp:effectExtent l="0" t="0" r="0" b="5715"/>
@@ -1788,6 +1870,57 @@
           </wp:anchor>
         </w:drawing>
       </w:r>
+      <w:r>
+        <w:rPr>
+          <w:b/>
+          <w:sz w:val="28"/>
+        </w:rPr>
+        <w:t>Mongolab account</w:t>
+      </w:r>
+      <w:r>
+        <w:rPr>
+          <w:sz w:val="28"/>
+        </w:rPr>
+        <w:t xml:space="preserve">: sarwinmongo, </w:t>
+      </w:r>
+      <w:r>
+        <w:rPr>
+          <w:b/>
+          <w:sz w:val="28"/>
+        </w:rPr>
+        <w:t>password</w:t>
+      </w:r>
+      <w:r>
+        <w:rPr>
+          <w:sz w:val="28"/>
+        </w:rPr>
+        <w:t>: 01610715awdrgEZCQ@B#N</w:t>
+      </w:r>
+      <w:r>
+        <w:rPr>
+          <w:sz w:val="28"/>
+        </w:rPr>
+        <w:br/>
+      </w:r>
+      <w:r>
+        <w:rPr>
+          <w:sz w:val="28"/>
+        </w:rPr>
+        <w:br/>
+        <w:t xml:space="preserve">Authentication for facebook is still on test mode, can only be authenticated by using </w:t>
+      </w:r>
+      <w:r>
+        <w:rPr>
+          <w:sz w:val="28"/>
+        </w:rPr>
+        <w:t xml:space="preserve">my </w:t>
+      </w:r>
+      <w:r>
+        <w:rPr>
+          <w:sz w:val="28"/>
+        </w:rPr>
+        <w:t xml:space="preserve">facebook (dapito.sherwin@yahoo.com) account </w:t>
+      </w:r>
     </w:p>
     <w:p>
       <w:pPr>
@@ -1797,47 +1930,21 @@
       </w:pPr>
       <w:r>
         <w:rPr>
+          <w:noProof/>
           <w:sz w:val="26"/>
         </w:rPr>
-        <w:lastRenderedPageBreak/>
-        <w:t xml:space="preserve">This is the sample of the relationship of Gym and Trainer </w:t>
-      </w:r>
-      <w:r>
-        <w:rPr>
-          <w:sz w:val="26"/>
-        </w:rPr>
-        <w:t xml:space="preserve">by their </w:t>
-      </w:r>
-      <w:proofErr w:type="gramStart"/>
-      <w:r>
-        <w:rPr>
-          <w:sz w:val="26"/>
-        </w:rPr>
-        <w:t>Object(</w:t>
-      </w:r>
-      <w:proofErr w:type="gramEnd"/>
-      <w:r>
-        <w:rPr>
-          <w:sz w:val="26"/>
-        </w:rPr>
-        <w:t>ID), the data of the trainer can be populated using the populate keyword</w:t>
-      </w:r>
-    </w:p>
-    <w:p>
-      <w:pPr>
-        <w:rPr>
-          <w:sz w:val="26"/>
-        </w:rPr>
-      </w:pPr>
-      <w:r>
-        <w:rPr>
-          <w:noProof/>
-          <w:sz w:val="26"/>
-        </w:rPr>
         <w:drawing>
-          <wp:inline distT="0" distB="0" distL="0" distR="0" wp14:anchorId="2344FBA6" wp14:editId="2876DECE">
+          <wp:anchor distT="0" distB="0" distL="114300" distR="114300" simplePos="0" relativeHeight="251664384" behindDoc="0" locked="0" layoutInCell="1" allowOverlap="1" wp14:anchorId="2751D221" wp14:editId="08F6F131">
+            <wp:simplePos x="0" y="0"/>
+            <wp:positionH relativeFrom="column">
+              <wp:posOffset>-66675</wp:posOffset>
+            </wp:positionH>
+            <wp:positionV relativeFrom="paragraph">
+              <wp:posOffset>2520950</wp:posOffset>
+            </wp:positionV>
             <wp:extent cx="5943600" cy="3962400"/>
             <wp:effectExtent l="0" t="0" r="0" b="0"/>
+            <wp:wrapSquare wrapText="bothSides"/>
             <wp:docPr id="3" name="Picture 3" descr="E:\Documents\ProjectExercises\Fitness Market App\Documentation\Collection-Gym-Document-Data.jpg"/>
             <wp:cNvGraphicFramePr>
               <a:graphicFrameLocks xmlns:a="http://schemas.openxmlformats.org/drawingml/2006/main" noChangeAspect="1"/>
@@ -1883,31 +1990,51 @@
                 </pic:pic>
               </a:graphicData>
             </a:graphic>
-          </wp:inline>
+            <wp14:sizeRelH relativeFrom="page">
+              <wp14:pctWidth>0</wp14:pctWidth>
+            </wp14:sizeRelH>
+            <wp14:sizeRelV relativeFrom="page">
+              <wp14:pctHeight>0</wp14:pctHeight>
+            </wp14:sizeRelV>
+          </wp:anchor>
         </w:drawing>
       </w:r>
-    </w:p>
-    <w:p>
-      <w:pPr>
-        <w:rPr>
-          <w:sz w:val="24"/>
-        </w:rPr>
-      </w:pPr>
+      <w:r>
+        <w:rPr>
+          <w:sz w:val="26"/>
+        </w:rPr>
+        <w:t xml:space="preserve">This is the sample of the relationship of Gym and Trainer </w:t>
+      </w:r>
+      <w:r>
+        <w:rPr>
+          <w:sz w:val="26"/>
+        </w:rPr>
+        <w:t>by their Object(ID), the data of the trainer can be populated using the populate keyword</w:t>
+      </w:r>
+    </w:p>
+    <w:p>
+      <w:pPr>
+        <w:rPr>
+          <w:sz w:val="26"/>
+        </w:rPr>
+      </w:pPr>
+      <w:bookmarkStart w:id="0" w:name="_GoBack"/>
       <w:r>
         <w:rPr>
           <w:noProof/>
           <w:sz w:val="28"/>
         </w:rPr>
+        <w:lastRenderedPageBreak/>
         <w:drawing>
-          <wp:anchor distT="0" distB="0" distL="114300" distR="114300" simplePos="0" relativeHeight="251663360" behindDoc="0" locked="0" layoutInCell="1" allowOverlap="1" wp14:anchorId="2500756B" wp14:editId="1DA54FDB">
+          <wp:anchor distT="0" distB="0" distL="114300" distR="114300" simplePos="0" relativeHeight="251663360" behindDoc="0" locked="0" layoutInCell="1" allowOverlap="1" wp14:anchorId="75EC330C" wp14:editId="016F4A46">
             <wp:simplePos x="0" y="0"/>
             <wp:positionH relativeFrom="margin">
-              <wp:posOffset>666750</wp:posOffset>
+              <wp:align>right</wp:align>
             </wp:positionH>
             <wp:positionV relativeFrom="paragraph">
-              <wp:posOffset>20955</wp:posOffset>
+              <wp:posOffset>0</wp:posOffset>
             </wp:positionV>
-            <wp:extent cx="4714875" cy="3589020"/>
+            <wp:extent cx="5838825" cy="4443730"/>
             <wp:effectExtent l="0" t="0" r="9525" b="0"/>
             <wp:wrapSquare wrapText="bothSides"/>
             <wp:docPr id="4" name="Picture 4" descr="E:\Documents\ProjectExercises\Fitness Market App\Documentation\Collection-Trainer-New-Document-Data.jpg"/>
@@ -1939,7 +2066,7 @@
                   <pic:spPr bwMode="auto">
                     <a:xfrm>
                       <a:off x="0" y="0"/>
-                      <a:ext cx="4714875" cy="3589020"/>
+                      <a:ext cx="5838825" cy="4443730"/>
                     </a:xfrm>
                     <a:prstGeom prst="rect">
                       <a:avLst/>
@@ -1961,6 +2088,14 @@
           </wp:anchor>
         </w:drawing>
       </w:r>
+      <w:bookmarkEnd w:id="0"/>
+    </w:p>
+    <w:p>
+      <w:pPr>
+        <w:rPr>
+          <w:sz w:val="24"/>
+        </w:rPr>
+      </w:pPr>
     </w:p>
     <w:p>
       <w:pPr>

</xml_diff>